<commit_message>
Finished Individual Mandatory Requirements Deliverable 3
</commit_message>
<xml_diff>
--- a/reports/Student #1/01 - Requirements - Student #1.docx
+++ b/reports/Student #1/01 - Requirements - Student #1.docx
@@ -2871,7 +2871,13 @@
         </w:sdtPr>
         <w:sdtContent>
           <w:r>
-            <w:t xml:space="preserve">    </w:t>
+            <w:t xml:space="preserve">  </w:t>
+          </w:r>
+          <w:r>
+            <w:t>X</w:t>
+          </w:r>
+          <w:r>
+            <w:t xml:space="preserve">  </w:t>
           </w:r>
         </w:sdtContent>
       </w:sdt>
@@ -3016,7 +3022,13 @@
         </w:sdtPr>
         <w:sdtContent>
           <w:r>
-            <w:t xml:space="preserve">    </w:t>
+            <w:t xml:space="preserve">  </w:t>
+          </w:r>
+          <w:r>
+            <w:t>X</w:t>
+          </w:r>
+          <w:r>
+            <w:t xml:space="preserve">  </w:t>
           </w:r>
         </w:sdtContent>
       </w:sdt>
@@ -10287,6 +10299,7 @@
     <w:rsid w:val="00191B4E"/>
     <w:rsid w:val="001942D6"/>
     <w:rsid w:val="002707DD"/>
+    <w:rsid w:val="002736DA"/>
     <w:rsid w:val="00374B2C"/>
     <w:rsid w:val="003803AE"/>
     <w:rsid w:val="003D684A"/>
@@ -10327,6 +10340,7 @@
     <w:rsid w:val="00C63AB0"/>
     <w:rsid w:val="00CC1234"/>
     <w:rsid w:val="00CC2992"/>
+    <w:rsid w:val="00CE798F"/>
     <w:rsid w:val="00D334C0"/>
     <w:rsid w:val="00D72CB9"/>
     <w:rsid w:val="00DA7CCF"/>

</xml_diff>

<commit_message>
Validation Scheduled Legs and Started Testing Report
</commit_message>
<xml_diff>
--- a/reports/Student #1/01 - Requirements - Student #1.docx
+++ b/reports/Student #1/01 - Requirements - Student #1.docx
@@ -3533,7 +3533,13 @@
         </w:sdtPr>
         <w:sdtContent>
           <w:r>
-            <w:t xml:space="preserve">    </w:t>
+            <w:t xml:space="preserve">  </w:t>
+          </w:r>
+          <w:r>
+            <w:t>X</w:t>
+          </w:r>
+          <w:r>
+            <w:t xml:space="preserve">  </w:t>
           </w:r>
         </w:sdtContent>
       </w:sdt>
@@ -10363,6 +10369,7 @@
     <w:rsid w:val="007465A2"/>
     <w:rsid w:val="00751E87"/>
     <w:rsid w:val="007B0E5D"/>
+    <w:rsid w:val="007B7519"/>
     <w:rsid w:val="00802250"/>
     <w:rsid w:val="008275DB"/>
     <w:rsid w:val="008A1472"/>
@@ -10372,6 +10379,7 @@
     <w:rsid w:val="00953D97"/>
     <w:rsid w:val="00A222AC"/>
     <w:rsid w:val="00A47EDD"/>
+    <w:rsid w:val="00A92202"/>
     <w:rsid w:val="00AA2C89"/>
     <w:rsid w:val="00AD2A82"/>
     <w:rsid w:val="00AD7444"/>

</xml_diff>

<commit_message>
Deleted Tests Aprove Students and Added Student 1 Corrections and Consent Agreemetn
</commit_message>
<xml_diff>
--- a/reports/Student #1/01 - Requirements - Student #1.docx
+++ b/reports/Student #1/01 - Requirements - Student #1.docx
@@ -597,12 +597,14 @@
                   </w:rPr>
                   <w:t xml:space="preserve">, </w:t>
                 </w:r>
+                <w:proofErr w:type="gramStart"/>
                 <w:r>
                   <w:rPr>
                     <w:rFonts w:asciiTheme="majorHAnsi" w:hAnsiTheme="majorHAnsi" w:cstheme="majorHAnsi"/>
                   </w:rPr>
                   <w:t>2025</w:t>
                 </w:r>
+                <w:proofErr w:type="gramEnd"/>
                 <w:r>
                   <w:rPr>
                     <w:rFonts w:asciiTheme="majorHAnsi" w:hAnsiTheme="majorHAnsi" w:cstheme="majorHAnsi"/>
@@ -1023,7 +1025,21 @@
         <w:rPr>
           <w:lang w:val="en-GB"/>
         </w:rPr>
-        <w:t>Provide a link to your planning dashboard in GitHub to review the tasks, their current status, and your schedule</w:t>
+        <w:t xml:space="preserve">Provide a link to your planning dashboard in GitHub to review the tasks, their </w:t>
+      </w:r>
+      <w:proofErr w:type="gramStart"/>
+      <w:r>
+        <w:rPr>
+          <w:lang w:val="en-GB"/>
+        </w:rPr>
+        <w:t>current status</w:t>
+      </w:r>
+      <w:proofErr w:type="gramEnd"/>
+      <w:r>
+        <w:rPr>
+          <w:lang w:val="en-GB"/>
+        </w:rPr>
+        <w:t>, and your schedule</w:t>
       </w:r>
       <w:r>
         <w:rPr>
@@ -1062,6 +1078,9 @@
       </w:r>
       <w:r>
         <w:t xml:space="preserve"> </w:t>
+      </w:r>
+      <w:r>
+        <w:t>Mismos problemas indicados en el requisito grupal.</w:t>
       </w:r>
     </w:p>
     <w:p>
@@ -1391,6 +1410,112 @@
       <w:r>
         <w:t xml:space="preserve">    </w:t>
       </w:r>
+      <w:r>
+        <w:t>El employee code no tiene la anotación para restringir el formato del identificador.</w:t>
+      </w:r>
+    </w:p>
+    <w:p>
+      <w:pPr>
+        <w:pStyle w:val="Comment-Grader"/>
+      </w:pPr>
+      <w:r>
+        <w:rPr>
+          <w:noProof/>
+        </w:rPr>
+        <w:drawing>
+          <wp:inline distT="0" distB="0" distL="0" distR="0" wp14:anchorId="3319B595" wp14:editId="5762376E">
+            <wp:extent cx="3133725" cy="1365840"/>
+            <wp:effectExtent l="0" t="0" r="0" b="6350"/>
+            <wp:docPr id="1932438161" name="Picture 1" descr="A screenshot of a computer program&#10;&#10;AI-generated content may be incorrect."/>
+            <wp:cNvGraphicFramePr>
+              <a:graphicFrameLocks xmlns:a="http://schemas.openxmlformats.org/drawingml/2006/main" noChangeAspect="1"/>
+            </wp:cNvGraphicFramePr>
+            <a:graphic xmlns:a="http://schemas.openxmlformats.org/drawingml/2006/main">
+              <a:graphicData uri="http://schemas.openxmlformats.org/drawingml/2006/picture">
+                <pic:pic xmlns:pic="http://schemas.openxmlformats.org/drawingml/2006/picture">
+                  <pic:nvPicPr>
+                    <pic:cNvPr id="1932438161" name="Picture 1" descr="A screenshot of a computer program&#10;&#10;AI-generated content may be incorrect."/>
+                    <pic:cNvPicPr/>
+                  </pic:nvPicPr>
+                  <pic:blipFill>
+                    <a:blip r:embed="rId5"/>
+                    <a:stretch>
+                      <a:fillRect/>
+                    </a:stretch>
+                  </pic:blipFill>
+                  <pic:spPr>
+                    <a:xfrm>
+                      <a:off x="0" y="0"/>
+                      <a:ext cx="3141919" cy="1369412"/>
+                    </a:xfrm>
+                    <a:prstGeom prst="rect">
+                      <a:avLst/>
+                    </a:prstGeom>
+                  </pic:spPr>
+                </pic:pic>
+              </a:graphicData>
+            </a:graphic>
+          </wp:inline>
+        </w:drawing>
+      </w:r>
+    </w:p>
+    <w:p>
+      <w:pPr>
+        <w:pStyle w:val="Comment-Grader"/>
+      </w:pPr>
+      <w:r>
+        <w:t>Corrección – Estudiante</w:t>
+      </w:r>
+    </w:p>
+    <w:p>
+      <w:pPr>
+        <w:pStyle w:val="Comment-Grader"/>
+      </w:pPr>
+      <w:r>
+        <w:t>La validación ya se realizaba en el validador ValidManager, pero se ha añadido también la restricción con ValidString.</w:t>
+      </w:r>
+    </w:p>
+    <w:p>
+      <w:pPr>
+        <w:pStyle w:val="Comment-Grader"/>
+      </w:pPr>
+      <w:r>
+        <w:drawing>
+          <wp:inline distT="0" distB="0" distL="0" distR="0" wp14:anchorId="772CC597" wp14:editId="64D6A70B">
+            <wp:extent cx="5731510" cy="757555"/>
+            <wp:effectExtent l="0" t="0" r="2540" b="4445"/>
+            <wp:docPr id="648690097" name="Imagen 1"/>
+            <wp:cNvGraphicFramePr>
+              <a:graphicFrameLocks xmlns:a="http://schemas.openxmlformats.org/drawingml/2006/main" noChangeAspect="1"/>
+            </wp:cNvGraphicFramePr>
+            <a:graphic xmlns:a="http://schemas.openxmlformats.org/drawingml/2006/main">
+              <a:graphicData uri="http://schemas.openxmlformats.org/drawingml/2006/picture">
+                <pic:pic xmlns:pic="http://schemas.openxmlformats.org/drawingml/2006/picture">
+                  <pic:nvPicPr>
+                    <pic:cNvPr id="648690097" name=""/>
+                    <pic:cNvPicPr/>
+                  </pic:nvPicPr>
+                  <pic:blipFill>
+                    <a:blip r:embed="rId6"/>
+                    <a:stretch>
+                      <a:fillRect/>
+                    </a:stretch>
+                  </pic:blipFill>
+                  <pic:spPr>
+                    <a:xfrm>
+                      <a:off x="0" y="0"/>
+                      <a:ext cx="5731510" cy="757555"/>
+                    </a:xfrm>
+                    <a:prstGeom prst="rect">
+                      <a:avLst/>
+                    </a:prstGeom>
+                  </pic:spPr>
+                </pic:pic>
+              </a:graphicData>
+            </a:graphic>
+          </wp:inline>
+        </w:drawing>
+      </w:r>
     </w:p>
     <w:p>
       <w:pPr>
@@ -1793,6 +1918,54 @@
       <w:permEnd w:id="2057982250"/>
       <w:r>
         <w:t xml:space="preserve">    </w:t>
+      </w:r>
+      <w:r>
+        <w:t xml:space="preserve">No es necesario </w:t>
+      </w:r>
+      <w:r>
+        <w:t>incluir la airline en el flight, porque un flight tiene varias legs y cada leg está asociada a una aircraft, que a su vez pertenece a una aerolínea de modo que en un flight pueden intervenir varias aerolíneas, que no es lo que está modelado, porque se ha puesto que un flight solo puede tener una aerolínea.</w:t>
+      </w:r>
+    </w:p>
+    <w:p>
+      <w:pPr>
+        <w:pStyle w:val="Comment-Grader"/>
+      </w:pPr>
+      <w:r>
+        <w:lastRenderedPageBreak/>
+        <w:t>Corrección – Estudiante</w:t>
+      </w:r>
+    </w:p>
+    <w:p>
+      <w:pPr>
+        <w:pStyle w:val="Comment-Grader"/>
+      </w:pPr>
+      <w:r>
+        <w:t xml:space="preserve">Se ha eliminado la relación con airline en la entidad, así como un índice que referenciaba </w:t>
+      </w:r>
+      <w:proofErr w:type="gramStart"/>
+      <w:r>
+        <w:t>a</w:t>
+      </w:r>
+      <w:proofErr w:type="gramEnd"/>
+      <w:r>
+        <w:t xml:space="preserve"> este. Además, se han corregido todos los problemas que generaba la eliminación de esta restricción</w:t>
+      </w:r>
+      <w:r>
+        <w:t xml:space="preserve"> para garantizar el correcto funcionamiento del proyecto</w:t>
+      </w:r>
+      <w:r>
+        <w:t>. Para ello se elimina esta información en los csv de flight</w:t>
+      </w:r>
+      <w:r>
+        <w:t xml:space="preserve">, las referencias en querys </w:t>
+      </w:r>
+      <w:proofErr w:type="gramStart"/>
+      <w:r>
+        <w:t>a</w:t>
+      </w:r>
+      <w:proofErr w:type="gramEnd"/>
+      <w:r>
+        <w:t xml:space="preserve"> aerolinea de un vuelo se cambia por la aerolinea de un aircraft de una leg y se eliminan los desplegables de aerolineas en los formularios de flight.</w:t>
       </w:r>
     </w:p>
     <w:p>
@@ -2214,6 +2387,25 @@
       <w:r>
         <w:t xml:space="preserve">    </w:t>
       </w:r>
+      <w:r>
+        <w:t>No es necesario incluir el manager en las legs.</w:t>
+      </w:r>
+    </w:p>
+    <w:p>
+      <w:pPr>
+        <w:pStyle w:val="Comment-Grader"/>
+      </w:pPr>
+      <w:r>
+        <w:t>Corrección – Estudiante</w:t>
+      </w:r>
+    </w:p>
+    <w:p>
+      <w:pPr>
+        <w:pStyle w:val="Comment-Grader"/>
+      </w:pPr>
+      <w:r>
+        <w:t>Al igual que flight se eliminó la relación de manager en la entidad y sus correspondientes índices. Se cambiaron las referencias al atributo manager de las legs por el atributo de manager del flight correspondiente, se eliminó la información de los manager en el csv de leg, así como otras correcciones para el correcto funcionamiento del proyecto.</w:t>
+      </w:r>
     </w:p>
     <w:bookmarkEnd w:id="1"/>
     <w:p>
@@ -2299,7 +2491,6 @@
         <w:rPr>
           <w:rFonts w:cstheme="majorHAnsi"/>
         </w:rPr>
-        <w:lastRenderedPageBreak/>
         <w:t>Testing requirements</w:t>
       </w:r>
     </w:p>
@@ -2562,7 +2753,21 @@
         <w:rPr>
           <w:lang w:val="en-GB"/>
         </w:rPr>
-        <w:t>Provide a link to your planning dashboard in GitHub to review the tasks, their current status, and your schedule</w:t>
+        <w:t xml:space="preserve">Provide a link to your planning dashboard in GitHub to review the tasks, their </w:t>
+      </w:r>
+      <w:proofErr w:type="gramStart"/>
+      <w:r>
+        <w:rPr>
+          <w:lang w:val="en-GB"/>
+        </w:rPr>
+        <w:t>current status</w:t>
+      </w:r>
+      <w:proofErr w:type="gramEnd"/>
+      <w:r>
+        <w:rPr>
+          <w:lang w:val="en-GB"/>
+        </w:rPr>
+        <w:t>, and your schedule</w:t>
       </w:r>
       <w:r>
         <w:rPr>
@@ -2822,7 +3027,15 @@
         <w:t xml:space="preserve">Flights </w:t>
       </w:r>
       <w:r>
-        <w:t>can be updated or deleted as long as they have not been published</w:t>
+        <w:t xml:space="preserve">can be updated or deleted </w:t>
+      </w:r>
+      <w:proofErr w:type="gramStart"/>
+      <w:r>
+        <w:t>as long as</w:t>
+      </w:r>
+      <w:proofErr w:type="gramEnd"/>
+      <w:r>
+        <w:t xml:space="preserve"> they have not been published</w:t>
       </w:r>
       <w:r>
         <w:t xml:space="preserve">. </w:t>
@@ -2883,6 +3096,384 @@
       <w:r>
         <w:t xml:space="preserve">    </w:t>
       </w:r>
+      <w:r>
+        <w:t>Si cuando se crea un flight, solo se puede indicar para ese flight la aerolínea del manager logueado y éste sólo tiene una aerolínea, ¿para qué se pone en el formulario la lista desplegable con un solo elmento?</w:t>
+      </w:r>
+    </w:p>
+    <w:p>
+      <w:pPr>
+        <w:pStyle w:val="Comment-Grader"/>
+      </w:pPr>
+      <w:r>
+        <w:rPr>
+          <w:noProof/>
+          <w14:ligatures w14:val="standardContextual"/>
+        </w:rPr>
+        <mc:AlternateContent>
+          <mc:Choice Requires="wps">
+            <w:drawing>
+              <wp:anchor distT="0" distB="0" distL="114300" distR="114300" simplePos="0" relativeHeight="251659264" behindDoc="0" locked="0" layoutInCell="1" allowOverlap="1" wp14:anchorId="7FDAECBC" wp14:editId="7A6A11CC">
+                <wp:simplePos x="0" y="0"/>
+                <wp:positionH relativeFrom="column">
+                  <wp:posOffset>981075</wp:posOffset>
+                </wp:positionH>
+                <wp:positionV relativeFrom="paragraph">
+                  <wp:posOffset>1195705</wp:posOffset>
+                </wp:positionV>
+                <wp:extent cx="571500" cy="371475"/>
+                <wp:effectExtent l="38100" t="19050" r="19050" b="47625"/>
+                <wp:wrapNone/>
+                <wp:docPr id="324378121" name="Straight Arrow Connector 1"/>
+                <wp:cNvGraphicFramePr/>
+                <a:graphic xmlns:a="http://schemas.openxmlformats.org/drawingml/2006/main">
+                  <a:graphicData uri="http://schemas.microsoft.com/office/word/2010/wordprocessingShape">
+                    <wps:wsp>
+                      <wps:cNvCnPr/>
+                      <wps:spPr>
+                        <a:xfrm flipH="1">
+                          <a:off x="0" y="0"/>
+                          <a:ext cx="571500" cy="371475"/>
+                        </a:xfrm>
+                        <a:prstGeom prst="straightConnector1">
+                          <a:avLst/>
+                        </a:prstGeom>
+                        <a:ln w="28575">
+                          <a:solidFill>
+                            <a:srgbClr val="C00000"/>
+                          </a:solidFill>
+                          <a:tailEnd type="triangle"/>
+                        </a:ln>
+                      </wps:spPr>
+                      <wps:style>
+                        <a:lnRef idx="1">
+                          <a:schemeClr val="accent1"/>
+                        </a:lnRef>
+                        <a:fillRef idx="0">
+                          <a:schemeClr val="accent1"/>
+                        </a:fillRef>
+                        <a:effectRef idx="0">
+                          <a:schemeClr val="accent1"/>
+                        </a:effectRef>
+                        <a:fontRef idx="minor">
+                          <a:schemeClr val="tx1"/>
+                        </a:fontRef>
+                      </wps:style>
+                      <wps:bodyPr/>
+                    </wps:wsp>
+                  </a:graphicData>
+                </a:graphic>
+              </wp:anchor>
+            </w:drawing>
+          </mc:Choice>
+          <mc:Fallback>
+            <w:pict>
+              <v:shapetype w14:anchorId="1C75F404" id="_x0000_t32" coordsize="21600,21600" o:spt="32" o:oned="t" path="m,l21600,21600e" filled="f">
+                <v:path arrowok="t" fillok="f" o:connecttype="none"/>
+                <o:lock v:ext="edit" shapetype="t"/>
+              </v:shapetype>
+              <v:shape id="Straight Arrow Connector 1" o:spid="_x0000_s1026" type="#_x0000_t32" style="position:absolute;margin-left:77.25pt;margin-top:94.15pt;width:45pt;height:29.25pt;flip:x;z-index:251659264;visibility:visible;mso-wrap-style:square;mso-wrap-distance-left:9pt;mso-wrap-distance-top:0;mso-wrap-distance-right:9pt;mso-wrap-distance-bottom:0;mso-position-horizontal:absolute;mso-position-horizontal-relative:text;mso-position-vertical:absolute;mso-position-vertical-relative:text" o:gfxdata="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" strokecolor="#c00000" strokeweight="2.25pt">
+                <v:stroke endarrow="block" joinstyle="miter"/>
+              </v:shape>
+            </w:pict>
+          </mc:Fallback>
+        </mc:AlternateContent>
+      </w:r>
+      <w:r>
+        <w:rPr>
+          <w:noProof/>
+        </w:rPr>
+        <w:drawing>
+          <wp:inline distT="0" distB="0" distL="0" distR="0" wp14:anchorId="4EC9D629" wp14:editId="1467E01F">
+            <wp:extent cx="5305425" cy="1887993"/>
+            <wp:effectExtent l="0" t="0" r="0" b="0"/>
+            <wp:docPr id="1417215068" name="Picture 1" descr="A screenshot of a video&#10;&#10;AI-generated content may be incorrect."/>
+            <wp:cNvGraphicFramePr>
+              <a:graphicFrameLocks xmlns:a="http://schemas.openxmlformats.org/drawingml/2006/main" noChangeAspect="1"/>
+            </wp:cNvGraphicFramePr>
+            <a:graphic xmlns:a="http://schemas.openxmlformats.org/drawingml/2006/main">
+              <a:graphicData uri="http://schemas.openxmlformats.org/drawingml/2006/picture">
+                <pic:pic xmlns:pic="http://schemas.openxmlformats.org/drawingml/2006/picture">
+                  <pic:nvPicPr>
+                    <pic:cNvPr id="1417215068" name="Picture 1" descr="A screenshot of a video&#10;&#10;AI-generated content may be incorrect."/>
+                    <pic:cNvPicPr/>
+                  </pic:nvPicPr>
+                  <pic:blipFill>
+                    <a:blip r:embed="rId7"/>
+                    <a:stretch>
+                      <a:fillRect/>
+                    </a:stretch>
+                  </pic:blipFill>
+                  <pic:spPr>
+                    <a:xfrm>
+                      <a:off x="0" y="0"/>
+                      <a:ext cx="5309618" cy="1889485"/>
+                    </a:xfrm>
+                    <a:prstGeom prst="rect">
+                      <a:avLst/>
+                    </a:prstGeom>
+                  </pic:spPr>
+                </pic:pic>
+              </a:graphicData>
+            </a:graphic>
+          </wp:inline>
+        </w:drawing>
+      </w:r>
+    </w:p>
+    <w:p>
+      <w:pPr>
+        <w:pStyle w:val="Comment-Grader"/>
+      </w:pPr>
+      <w:r>
+        <w:t>Si hago clic en publicar, se indica que no se puede publicar pero el formulario cambia a formato readonly:</w:t>
+      </w:r>
+    </w:p>
+    <w:p>
+      <w:pPr>
+        <w:pStyle w:val="Comment-Grader"/>
+        <w:jc w:val="center"/>
+      </w:pPr>
+      <w:r>
+        <w:rPr>
+          <w:noProof/>
+        </w:rPr>
+        <w:drawing>
+          <wp:inline distT="0" distB="0" distL="0" distR="0" wp14:anchorId="52DDED14" wp14:editId="28949A08">
+            <wp:extent cx="3162300" cy="2289217"/>
+            <wp:effectExtent l="0" t="0" r="0" b="0"/>
+            <wp:docPr id="139808834" name="Picture 1" descr="A screenshot of a computer&#10;&#10;AI-generated content may be incorrect."/>
+            <wp:cNvGraphicFramePr>
+              <a:graphicFrameLocks xmlns:a="http://schemas.openxmlformats.org/drawingml/2006/main" noChangeAspect="1"/>
+            </wp:cNvGraphicFramePr>
+            <a:graphic xmlns:a="http://schemas.openxmlformats.org/drawingml/2006/main">
+              <a:graphicData uri="http://schemas.openxmlformats.org/drawingml/2006/picture">
+                <pic:pic xmlns:pic="http://schemas.openxmlformats.org/drawingml/2006/picture">
+                  <pic:nvPicPr>
+                    <pic:cNvPr id="139808834" name="Picture 1" descr="A screenshot of a computer&#10;&#10;AI-generated content may be incorrect."/>
+                    <pic:cNvPicPr/>
+                  </pic:nvPicPr>
+                  <pic:blipFill>
+                    <a:blip r:embed="rId8"/>
+                    <a:stretch>
+                      <a:fillRect/>
+                    </a:stretch>
+                  </pic:blipFill>
+                  <pic:spPr>
+                    <a:xfrm>
+                      <a:off x="0" y="0"/>
+                      <a:ext cx="3166005" cy="2291899"/>
+                    </a:xfrm>
+                    <a:prstGeom prst="rect">
+                      <a:avLst/>
+                    </a:prstGeom>
+                  </pic:spPr>
+                </pic:pic>
+              </a:graphicData>
+            </a:graphic>
+          </wp:inline>
+        </w:drawing>
+      </w:r>
+    </w:p>
+    <w:p>
+      <w:pPr>
+        <w:pStyle w:val="Comment-Grader"/>
+      </w:pPr>
+    </w:p>
+    <w:p>
+      <w:pPr>
+        <w:pStyle w:val="Comment-Grader"/>
+        <w:jc w:val="left"/>
+      </w:pPr>
+      <w:r>
+        <w:t>Si se renderiza la interfaz en español, no acepta “EUR” como divisa, pero en inglés sí:</w:t>
+      </w:r>
+    </w:p>
+    <w:p>
+      <w:pPr>
+        <w:pStyle w:val="Comment-Grader"/>
+        <w:jc w:val="left"/>
+      </w:pPr>
+      <w:r>
+        <w:rPr>
+          <w:noProof/>
+        </w:rPr>
+        <w:drawing>
+          <wp:inline distT="0" distB="0" distL="0" distR="0" wp14:anchorId="163FC64B" wp14:editId="5A63AFFC">
+            <wp:extent cx="4090557" cy="3514090"/>
+            <wp:effectExtent l="0" t="0" r="5715" b="0"/>
+            <wp:docPr id="357995809" name="Picture 1" descr="A screenshot of a computer&#10;&#10;AI-generated content may be incorrect."/>
+            <wp:cNvGraphicFramePr>
+              <a:graphicFrameLocks xmlns:a="http://schemas.openxmlformats.org/drawingml/2006/main" noChangeAspect="1"/>
+            </wp:cNvGraphicFramePr>
+            <a:graphic xmlns:a="http://schemas.openxmlformats.org/drawingml/2006/main">
+              <a:graphicData uri="http://schemas.openxmlformats.org/drawingml/2006/picture">
+                <pic:pic xmlns:pic="http://schemas.openxmlformats.org/drawingml/2006/picture">
+                  <pic:nvPicPr>
+                    <pic:cNvPr id="357995809" name="Picture 1" descr="A screenshot of a computer&#10;&#10;AI-generated content may be incorrect."/>
+                    <pic:cNvPicPr/>
+                  </pic:nvPicPr>
+                  <pic:blipFill>
+                    <a:blip r:embed="rId9"/>
+                    <a:stretch>
+                      <a:fillRect/>
+                    </a:stretch>
+                  </pic:blipFill>
+                  <pic:spPr>
+                    <a:xfrm>
+                      <a:off x="0" y="0"/>
+                      <a:ext cx="4092045" cy="3515368"/>
+                    </a:xfrm>
+                    <a:prstGeom prst="rect">
+                      <a:avLst/>
+                    </a:prstGeom>
+                  </pic:spPr>
+                </pic:pic>
+              </a:graphicData>
+            </a:graphic>
+          </wp:inline>
+        </w:drawing>
+      </w:r>
+    </w:p>
+    <w:p>
+      <w:pPr>
+        <w:pStyle w:val="Comment-Grader"/>
+        <w:jc w:val="left"/>
+      </w:pPr>
+      <w:r>
+        <w:t xml:space="preserve">Si se publican las legs de un flight y luego el flight se elimina, las legs también son eliminadas. Las legs ya no pueden ser eliminadas porque están publicadas, tal y como se indica en el siguiente requisito. Por tanto, si un vuelo tiene ya </w:t>
+      </w:r>
+      <w:proofErr w:type="gramStart"/>
+      <w:r>
+        <w:t>legs</w:t>
+      </w:r>
+      <w:proofErr w:type="gramEnd"/>
+      <w:r>
+        <w:t xml:space="preserve"> asignadas y publicadas, el vuelo no puede ser eliminado.</w:t>
+      </w:r>
+    </w:p>
+    <w:p>
+      <w:pPr>
+        <w:pStyle w:val="Comment-Grader"/>
+        <w:jc w:val="left"/>
+      </w:pPr>
+      <w:r>
+        <w:t>Corrección – Estudiante</w:t>
+      </w:r>
+    </w:p>
+    <w:p>
+      <w:pPr>
+        <w:pStyle w:val="Comment-Grader"/>
+        <w:jc w:val="left"/>
+      </w:pPr>
+      <w:r>
+        <w:t>Como se comentó anteriormente se ha eliminado el desplegable de las aerolíneas en los formularios de flight.</w:t>
+      </w:r>
+    </w:p>
+    <w:p>
+      <w:pPr>
+        <w:pStyle w:val="Comment-Grader"/>
+        <w:jc w:val="left"/>
+        <w:rPr>
+          <w:noProof/>
+        </w:rPr>
+      </w:pPr>
+      <w:r>
+        <w:t>Se corrigió el error en el archivo jsp que dejaba el formulario en readonly tras el fallo en la publicación.</w:t>
+      </w:r>
+      <w:r>
+        <w:rPr>
+          <w:noProof/>
+        </w:rPr>
+        <w:t xml:space="preserve"> </w:t>
+      </w:r>
+      <w:r>
+        <w:drawing>
+          <wp:inline distT="0" distB="0" distL="0" distR="0" wp14:anchorId="64293FA1" wp14:editId="7BA70E44">
+            <wp:extent cx="5731510" cy="514985"/>
+            <wp:effectExtent l="0" t="0" r="2540" b="0"/>
+            <wp:docPr id="1714122785" name="Imagen 1"/>
+            <wp:cNvGraphicFramePr>
+              <a:graphicFrameLocks xmlns:a="http://schemas.openxmlformats.org/drawingml/2006/main" noChangeAspect="1"/>
+            </wp:cNvGraphicFramePr>
+            <a:graphic xmlns:a="http://schemas.openxmlformats.org/drawingml/2006/main">
+              <a:graphicData uri="http://schemas.openxmlformats.org/drawingml/2006/picture">
+                <pic:pic xmlns:pic="http://schemas.openxmlformats.org/drawingml/2006/picture">
+                  <pic:nvPicPr>
+                    <pic:cNvPr id="1714122785" name=""/>
+                    <pic:cNvPicPr/>
+                  </pic:nvPicPr>
+                  <pic:blipFill>
+                    <a:blip r:embed="rId10"/>
+                    <a:stretch>
+                      <a:fillRect/>
+                    </a:stretch>
+                  </pic:blipFill>
+                  <pic:spPr>
+                    <a:xfrm>
+                      <a:off x="0" y="0"/>
+                      <a:ext cx="5731510" cy="514985"/>
+                    </a:xfrm>
+                    <a:prstGeom prst="rect">
+                      <a:avLst/>
+                    </a:prstGeom>
+                  </pic:spPr>
+                </pic:pic>
+              </a:graphicData>
+            </a:graphic>
+          </wp:inline>
+        </w:drawing>
+      </w:r>
+    </w:p>
+    <w:p>
+      <w:pPr>
+        <w:pStyle w:val="Comment-Grader"/>
+        <w:jc w:val="left"/>
+      </w:pPr>
+      <w:r>
+        <w:t>Se corrigió la detección del currency en la función validate de los servicios pertinentes.</w:t>
+      </w:r>
+      <w:r>
+        <w:rPr>
+          <w:noProof/>
+        </w:rPr>
+        <w:t xml:space="preserve"> </w:t>
+      </w:r>
+      <w:r>
+        <w:drawing>
+          <wp:inline distT="0" distB="0" distL="0" distR="0" wp14:anchorId="4C5AE4EB" wp14:editId="57B7B149">
+            <wp:extent cx="5731510" cy="1042670"/>
+            <wp:effectExtent l="0" t="0" r="2540" b="5080"/>
+            <wp:docPr id="1577362304" name="Imagen 1" descr="Captura de pantalla de un celular&#10;&#10;El contenido generado por IA puede ser incorrecto."/>
+            <wp:cNvGraphicFramePr>
+              <a:graphicFrameLocks xmlns:a="http://schemas.openxmlformats.org/drawingml/2006/main" noChangeAspect="1"/>
+            </wp:cNvGraphicFramePr>
+            <a:graphic xmlns:a="http://schemas.openxmlformats.org/drawingml/2006/main">
+              <a:graphicData uri="http://schemas.openxmlformats.org/drawingml/2006/picture">
+                <pic:pic xmlns:pic="http://schemas.openxmlformats.org/drawingml/2006/picture">
+                  <pic:nvPicPr>
+                    <pic:cNvPr id="1577362304" name="Imagen 1" descr="Captura de pantalla de un celular&#10;&#10;El contenido generado por IA puede ser incorrecto."/>
+                    <pic:cNvPicPr/>
+                  </pic:nvPicPr>
+                  <pic:blipFill>
+                    <a:blip r:embed="rId11"/>
+                    <a:stretch>
+                      <a:fillRect/>
+                    </a:stretch>
+                  </pic:blipFill>
+                  <pic:spPr>
+                    <a:xfrm>
+                      <a:off x="0" y="0"/>
+                      <a:ext cx="5731510" cy="1042670"/>
+                    </a:xfrm>
+                    <a:prstGeom prst="rect">
+                      <a:avLst/>
+                    </a:prstGeom>
+                  </pic:spPr>
+                </pic:pic>
+              </a:graphicData>
+            </a:graphic>
+          </wp:inline>
+        </w:drawing>
+      </w:r>
     </w:p>
     <w:p>
       <w:pPr>
@@ -2937,6 +3528,7 @@
         <w:pStyle w:val="Requirement-Body"/>
       </w:pPr>
       <w:r>
+        <w:lastRenderedPageBreak/>
         <w:t xml:space="preserve">List the </w:t>
       </w:r>
       <w:r>
@@ -2997,7 +3589,15 @@
         <w:t>leg</w:t>
       </w:r>
       <w:r>
-        <w:t xml:space="preserve"> as long as it is not published</w:t>
+        <w:t xml:space="preserve"> </w:t>
+      </w:r>
+      <w:proofErr w:type="gramStart"/>
+      <w:r>
+        <w:t>as long as</w:t>
+      </w:r>
+      <w:proofErr w:type="gramEnd"/>
+      <w:r>
+        <w:t xml:space="preserve"> it is not published</w:t>
       </w:r>
       <w:r>
         <w:t xml:space="preserve">. </w:t>
@@ -3034,6 +3634,177 @@
       <w:r>
         <w:t xml:space="preserve">    </w:t>
       </w:r>
+      <w:r>
+        <w:t>Se permite publicar dos legs usando la misma aircraft, saliendo del mismo y llegando al mismo aeropuerto y solapándose las legs en el tiempo dentro de un mismo vuelo. No se ha comprobado prácticamente ninguna regla de negocio</w:t>
+      </w:r>
+      <w:r>
+        <w:t>. A continuación muestro dos legs publicadas que se solapan en el tiempo, que usan la misma aircraft y cuyo aeropuerto de salida y llegada dentro de una misma leg son los mismos:</w:t>
+      </w:r>
+    </w:p>
+    <w:p>
+      <w:pPr>
+        <w:pStyle w:val="Comment-Grader"/>
+      </w:pPr>
+      <w:r>
+        <w:rPr>
+          <w:noProof/>
+        </w:rPr>
+        <w:drawing>
+          <wp:inline distT="0" distB="0" distL="0" distR="0" wp14:anchorId="0176D457" wp14:editId="5B6EF973">
+            <wp:extent cx="5731510" cy="4352290"/>
+            <wp:effectExtent l="0" t="0" r="2540" b="0"/>
+            <wp:docPr id="1255416898" name="Picture 1" descr="A screenshot of a computer&#10;&#10;AI-generated content may be incorrect."/>
+            <wp:cNvGraphicFramePr>
+              <a:graphicFrameLocks xmlns:a="http://schemas.openxmlformats.org/drawingml/2006/main" noChangeAspect="1"/>
+            </wp:cNvGraphicFramePr>
+            <a:graphic xmlns:a="http://schemas.openxmlformats.org/drawingml/2006/main">
+              <a:graphicData uri="http://schemas.openxmlformats.org/drawingml/2006/picture">
+                <pic:pic xmlns:pic="http://schemas.openxmlformats.org/drawingml/2006/picture">
+                  <pic:nvPicPr>
+                    <pic:cNvPr id="1255416898" name="Picture 1" descr="A screenshot of a computer&#10;&#10;AI-generated content may be incorrect."/>
+                    <pic:cNvPicPr/>
+                  </pic:nvPicPr>
+                  <pic:blipFill>
+                    <a:blip r:embed="rId12"/>
+                    <a:stretch>
+                      <a:fillRect/>
+                    </a:stretch>
+                  </pic:blipFill>
+                  <pic:spPr>
+                    <a:xfrm>
+                      <a:off x="0" y="0"/>
+                      <a:ext cx="5731510" cy="4352290"/>
+                    </a:xfrm>
+                    <a:prstGeom prst="rect">
+                      <a:avLst/>
+                    </a:prstGeom>
+                  </pic:spPr>
+                </pic:pic>
+              </a:graphicData>
+            </a:graphic>
+          </wp:inline>
+        </w:drawing>
+      </w:r>
+    </w:p>
+    <w:p>
+      <w:pPr>
+        <w:pStyle w:val="Comment-Grader"/>
+      </w:pPr>
+      <w:r>
+        <w:rPr>
+          <w:noProof/>
+        </w:rPr>
+        <w:lastRenderedPageBreak/>
+        <w:drawing>
+          <wp:inline distT="0" distB="0" distL="0" distR="0" wp14:anchorId="403E7359" wp14:editId="65EC2F86">
+            <wp:extent cx="5731510" cy="4355465"/>
+            <wp:effectExtent l="0" t="0" r="2540" b="6985"/>
+            <wp:docPr id="77761442" name="Picture 1" descr="A screenshot of a computer&#10;&#10;AI-generated content may be incorrect."/>
+            <wp:cNvGraphicFramePr>
+              <a:graphicFrameLocks xmlns:a="http://schemas.openxmlformats.org/drawingml/2006/main" noChangeAspect="1"/>
+            </wp:cNvGraphicFramePr>
+            <a:graphic xmlns:a="http://schemas.openxmlformats.org/drawingml/2006/main">
+              <a:graphicData uri="http://schemas.openxmlformats.org/drawingml/2006/picture">
+                <pic:pic xmlns:pic="http://schemas.openxmlformats.org/drawingml/2006/picture">
+                  <pic:nvPicPr>
+                    <pic:cNvPr id="77761442" name="Picture 1" descr="A screenshot of a computer&#10;&#10;AI-generated content may be incorrect."/>
+                    <pic:cNvPicPr/>
+                  </pic:nvPicPr>
+                  <pic:blipFill>
+                    <a:blip r:embed="rId13"/>
+                    <a:stretch>
+                      <a:fillRect/>
+                    </a:stretch>
+                  </pic:blipFill>
+                  <pic:spPr>
+                    <a:xfrm>
+                      <a:off x="0" y="0"/>
+                      <a:ext cx="5731510" cy="4355465"/>
+                    </a:xfrm>
+                    <a:prstGeom prst="rect">
+                      <a:avLst/>
+                    </a:prstGeom>
+                  </pic:spPr>
+                </pic:pic>
+              </a:graphicData>
+            </a:graphic>
+          </wp:inline>
+        </w:drawing>
+      </w:r>
+    </w:p>
+    <w:p>
+      <w:pPr>
+        <w:pStyle w:val="Comment-Grader"/>
+      </w:pPr>
+      <w:r>
+        <w:t>Además, la duración debería de ser un campo que se calcula restando la fecha de llegada y la fecha de salida, no es un campo que introduzca el usuario.</w:t>
+      </w:r>
+    </w:p>
+    <w:p>
+      <w:pPr>
+        <w:pStyle w:val="Comment-Grader"/>
+      </w:pPr>
+      <w:r>
+        <w:t>Corrección – Estudiante</w:t>
+      </w:r>
+    </w:p>
+    <w:p>
+      <w:pPr>
+        <w:pStyle w:val="Comment-Grader"/>
+      </w:pPr>
+      <w:r>
+        <w:t>Se agregaron las restricciones correspondientes en la función validate de los servicios pertinentes.</w:t>
+      </w:r>
+    </w:p>
+    <w:p>
+      <w:pPr>
+        <w:pStyle w:val="Comment-Grader"/>
+      </w:pPr>
+      <w:r>
+        <w:t>Para el cálculo de la duración se cambio el atributo duration de la entidad leg a un atributo derivado que calcula la duración en función de las horas de salida y llegada. Se cambiaron las referencias al antiguo atributo por este nuevo atributo derivado.</w:t>
+      </w:r>
+    </w:p>
+    <w:p>
+      <w:pPr>
+        <w:pStyle w:val="Comment-Grader"/>
+      </w:pPr>
+      <w:r>
+        <w:drawing>
+          <wp:inline distT="0" distB="0" distL="0" distR="0" wp14:anchorId="53BEAE04" wp14:editId="74683D73">
+            <wp:extent cx="5731510" cy="1274445"/>
+            <wp:effectExtent l="0" t="0" r="2540" b="1905"/>
+            <wp:docPr id="5217828" name="Imagen 1" descr="Texto&#10;&#10;El contenido generado por IA puede ser incorrecto."/>
+            <wp:cNvGraphicFramePr>
+              <a:graphicFrameLocks xmlns:a="http://schemas.openxmlformats.org/drawingml/2006/main" noChangeAspect="1"/>
+            </wp:cNvGraphicFramePr>
+            <a:graphic xmlns:a="http://schemas.openxmlformats.org/drawingml/2006/main">
+              <a:graphicData uri="http://schemas.openxmlformats.org/drawingml/2006/picture">
+                <pic:pic xmlns:pic="http://schemas.openxmlformats.org/drawingml/2006/picture">
+                  <pic:nvPicPr>
+                    <pic:cNvPr id="5217828" name="Imagen 1" descr="Texto&#10;&#10;El contenido generado por IA puede ser incorrecto."/>
+                    <pic:cNvPicPr/>
+                  </pic:nvPicPr>
+                  <pic:blipFill>
+                    <a:blip r:embed="rId14"/>
+                    <a:stretch>
+                      <a:fillRect/>
+                    </a:stretch>
+                  </pic:blipFill>
+                  <pic:spPr>
+                    <a:xfrm>
+                      <a:off x="0" y="0"/>
+                      <a:ext cx="5731510" cy="1274445"/>
+                    </a:xfrm>
+                    <a:prstGeom prst="rect">
+                      <a:avLst/>
+                    </a:prstGeom>
+                  </pic:spPr>
+                </pic:pic>
+              </a:graphicData>
+            </a:graphic>
+          </wp:inline>
+        </w:drawing>
+      </w:r>
     </w:p>
     <w:p>
       <w:pPr>
@@ -3082,6 +3853,7 @@
         <w:rPr>
           <w:rFonts w:cstheme="majorHAnsi"/>
         </w:rPr>
+        <w:lastRenderedPageBreak/>
         <w:t>Testing requirements</w:t>
       </w:r>
     </w:p>
@@ -3129,7 +3901,21 @@
         <w:rPr>
           <w:lang w:val="en-GB"/>
         </w:rPr>
-        <w:t>Provide a link to your planning dashboard in GitHub to review the tasks, their current status, and your schedule</w:t>
+        <w:t xml:space="preserve">Provide a link to your planning dashboard in GitHub to review the tasks, their </w:t>
+      </w:r>
+      <w:proofErr w:type="gramStart"/>
+      <w:r>
+        <w:rPr>
+          <w:lang w:val="en-GB"/>
+        </w:rPr>
+        <w:t>current status</w:t>
+      </w:r>
+      <w:proofErr w:type="gramEnd"/>
+      <w:r>
+        <w:rPr>
+          <w:lang w:val="en-GB"/>
+        </w:rPr>
+        <w:t>, and your schedule</w:t>
       </w:r>
       <w:r>
         <w:rPr>
@@ -3262,7 +4048,7 @@
         </w:sdtPr>
         <w:sdtContent>
           <w:r>
-            <w:t xml:space="preserve">  </w:t>
+            <w:t xml:space="preserve"> </w:t>
           </w:r>
           <w:r>
             <w:t>X</w:t>
@@ -3458,7 +4244,21 @@
         <w:rPr>
           <w:lang w:val="en-GB"/>
         </w:rPr>
-        <w:t>Provide a link to your planning dashboard in GitHub to review the tasks, their current status, and your schedule</w:t>
+        <w:t xml:space="preserve">Provide a link to your planning dashboard in GitHub to review the tasks, their </w:t>
+      </w:r>
+      <w:proofErr w:type="gramStart"/>
+      <w:r>
+        <w:rPr>
+          <w:lang w:val="en-GB"/>
+        </w:rPr>
+        <w:t>current status</w:t>
+      </w:r>
+      <w:proofErr w:type="gramEnd"/>
+      <w:r>
+        <w:rPr>
+          <w:lang w:val="en-GB"/>
+        </w:rPr>
+        <w:t>, and your schedule</w:t>
       </w:r>
       <w:r>
         <w:rPr>
@@ -3533,13 +4333,13 @@
         </w:sdtPr>
         <w:sdtContent>
           <w:r>
-            <w:t xml:space="preserve">  </w:t>
+            <w:t xml:space="preserve"> </w:t>
           </w:r>
           <w:r>
             <w:t>X</w:t>
           </w:r>
           <w:r>
-            <w:t xml:space="preserve">  </w:t>
+            <w:t xml:space="preserve">   </w:t>
           </w:r>
         </w:sdtContent>
       </w:sdt>
@@ -3953,7 +4753,15 @@
         <w:pStyle w:val="Requirement-Body"/>
       </w:pPr>
       <w:r>
-        <w:t xml:space="preserve">The number of years to retire, assuming that </w:t>
+        <w:t xml:space="preserve">The number of years to retire, </w:t>
+      </w:r>
+      <w:proofErr w:type="gramStart"/>
+      <w:r>
+        <w:t>assuming that</w:t>
+      </w:r>
+      <w:proofErr w:type="gramEnd"/>
+      <w:r>
+        <w:t xml:space="preserve"> </w:t>
       </w:r>
       <w:r>
         <w:t xml:space="preserve">they </w:t>
@@ -3995,8 +4803,13 @@
       <w:r>
         <w:t xml:space="preserve"> An airport is popular </w:t>
       </w:r>
-      <w:r>
-        <w:t xml:space="preserve">as long as </w:t>
+      <w:proofErr w:type="gramStart"/>
+      <w:r>
+        <w:t>as long as</w:t>
+      </w:r>
+      <w:proofErr w:type="gramEnd"/>
+      <w:r>
+        <w:t xml:space="preserve"> </w:t>
       </w:r>
       <w:r>
         <w:t xml:space="preserve">it has been an origin or destination </w:t>
@@ -4065,7 +4878,7 @@
         </w:sdtPr>
         <w:sdtContent>
           <w:r>
-            <w:t xml:space="preserve">  </w:t>
+            <w:t xml:space="preserve"> </w:t>
           </w:r>
           <w:r>
             <w:t>X</w:t>
@@ -4616,7 +5429,10 @@
         </w:sdtPr>
         <w:sdtContent>
           <w:r>
-            <w:t xml:space="preserve">  </w:t>
+            <w:t xml:space="preserve"> </w:t>
+          </w:r>
+          <w:r>
+            <w:t xml:space="preserve"> </w:t>
           </w:r>
           <w:r>
             <w:t>X</w:t>
@@ -5473,7 +6289,7 @@
         </w:sdtPr>
         <w:sdtContent>
           <w:r>
-            <w:t xml:space="preserve">  </w:t>
+            <w:t xml:space="preserve"> </w:t>
           </w:r>
           <w:r>
             <w:t>X</w:t>
@@ -10341,6 +11157,7 @@
   <w:rsids>
     <w:rsidRoot w:val="002707DD"/>
     <w:rsid w:val="000C22A0"/>
+    <w:rsid w:val="001128B8"/>
     <w:rsid w:val="0013644E"/>
     <w:rsid w:val="001773D9"/>
     <w:rsid w:val="00191B4E"/>
@@ -10361,6 +11178,7 @@
     <w:rsid w:val="005A3CD1"/>
     <w:rsid w:val="005C7809"/>
     <w:rsid w:val="005F0460"/>
+    <w:rsid w:val="00666F32"/>
     <w:rsid w:val="006705EB"/>
     <w:rsid w:val="00674795"/>
     <w:rsid w:val="00676B38"/>
@@ -10368,6 +11186,7 @@
     <w:rsid w:val="007079BA"/>
     <w:rsid w:val="007465A2"/>
     <w:rsid w:val="00751E87"/>
+    <w:rsid w:val="007603EA"/>
     <w:rsid w:val="007B0E5D"/>
     <w:rsid w:val="007B7519"/>
     <w:rsid w:val="00802250"/>
@@ -10376,6 +11195,7 @@
     <w:rsid w:val="008B1087"/>
     <w:rsid w:val="008D347C"/>
     <w:rsid w:val="0093034B"/>
+    <w:rsid w:val="009401A3"/>
     <w:rsid w:val="00953D97"/>
     <w:rsid w:val="00A222AC"/>
     <w:rsid w:val="00A47EDD"/>
@@ -10395,12 +11215,14 @@
     <w:rsid w:val="00C93AF8"/>
     <w:rsid w:val="00CC1234"/>
     <w:rsid w:val="00CC2992"/>
+    <w:rsid w:val="00CD690C"/>
     <w:rsid w:val="00CE798F"/>
     <w:rsid w:val="00D334C0"/>
     <w:rsid w:val="00D72CB9"/>
     <w:rsid w:val="00DA7CCF"/>
     <w:rsid w:val="00E25325"/>
     <w:rsid w:val="00E64FA8"/>
+    <w:rsid w:val="00EB1D90"/>
     <w:rsid w:val="00F22BBC"/>
     <w:rsid w:val="00F570A9"/>
     <w:rsid w:val="00F621B6"/>
@@ -12585,7 +13407,34 @@
       </a:bgFillStyleLst>
     </a:fmtScheme>
   </a:themeElements>
-  <a:objectDefaults/>
+  <a:objectDefaults>
+    <a:lnDef>
+      <a:spPr>
+        <a:ln w="28575">
+          <a:solidFill>
+            <a:srgbClr val="C00000"/>
+          </a:solidFill>
+          <a:tailEnd type="triangle"/>
+        </a:ln>
+      </a:spPr>
+      <a:bodyPr/>
+      <a:lstStyle/>
+      <a:style>
+        <a:lnRef idx="1">
+          <a:schemeClr val="accent1"/>
+        </a:lnRef>
+        <a:fillRef idx="0">
+          <a:schemeClr val="accent1"/>
+        </a:fillRef>
+        <a:effectRef idx="0">
+          <a:schemeClr val="accent1"/>
+        </a:effectRef>
+        <a:fontRef idx="minor">
+          <a:schemeClr val="tx1"/>
+        </a:fontRef>
+      </a:style>
+    </a:lnDef>
+  </a:objectDefaults>
   <a:extraClrSchemeLst/>
   <a:extLst>
     <a:ext uri="{05A4C25C-085E-4340-85A3-A5531E510DB2}">

</xml_diff>

<commit_message>
Updated Student Documentation for Third Call
</commit_message>
<xml_diff>
--- a/reports/Student #1/01 - Requirements - Student #1.docx
+++ b/reports/Student #1/01 - Requirements - Student #1.docx
@@ -146,13 +146,25 @@
                   <w:rPr>
                     <w:rFonts w:asciiTheme="majorHAnsi" w:hAnsiTheme="majorHAnsi" w:cstheme="majorHAnsi"/>
                   </w:rPr>
-                  <w:t>2</w:t>
+                  <w:t>3</w:t>
                 </w:r>
                 <w:r>
                   <w:rPr>
                     <w:rFonts w:asciiTheme="majorHAnsi" w:hAnsiTheme="majorHAnsi" w:cstheme="majorHAnsi"/>
                   </w:rPr>
-                  <w:t xml:space="preserve">.031 </w:t>
+                  <w:t>.0</w:t>
+                </w:r>
+                <w:r>
+                  <w:rPr>
+                    <w:rFonts w:asciiTheme="majorHAnsi" w:hAnsiTheme="majorHAnsi" w:cstheme="majorHAnsi"/>
+                  </w:rPr>
+                  <w:t>0</w:t>
+                </w:r>
+                <w:r>
+                  <w:rPr>
+                    <w:rFonts w:asciiTheme="majorHAnsi" w:hAnsiTheme="majorHAnsi" w:cstheme="majorHAnsi"/>
+                  </w:rPr>
+                  <w:t xml:space="preserve">1 </w:t>
                 </w:r>
               </w:sdtContent>
             </w:sdt>
@@ -577,7 +589,7 @@
                   <w:rPr>
                     <w:rFonts w:asciiTheme="majorHAnsi" w:hAnsiTheme="majorHAnsi" w:cstheme="majorHAnsi"/>
                   </w:rPr>
-                  <w:t>July</w:t>
+                  <w:t>October</w:t>
                 </w:r>
                 <w:r>
                   <w:rPr>
@@ -589,7 +601,7 @@
                   <w:rPr>
                     <w:rFonts w:asciiTheme="majorHAnsi" w:hAnsiTheme="majorHAnsi" w:cstheme="majorHAnsi"/>
                   </w:rPr>
-                  <w:t>02</w:t>
+                  <w:t>16</w:t>
                 </w:r>
                 <w:r>
                   <w:rPr>
@@ -1036,9 +1048,15 @@
     <w:p>
       <w:pPr>
         <w:pStyle w:val="Comment-Grader"/>
+        <w:rPr>
+          <w:lang w:val="es-ES"/>
+        </w:rPr>
       </w:pPr>
       <w:sdt>
         <w:sdtPr>
+          <w:rPr>
+            <w:lang w:val="es-ES"/>
+          </w:rPr>
           <w:tag w:val="Verdict"/>
           <w:id w:val="753483545"/>
           <w:placeholder>
@@ -1049,36 +1067,130 @@
         </w:sdtPr>
         <w:sdtContent>
           <w:r>
+            <w:rPr>
+              <w:lang w:val="es-ES"/>
+            </w:rPr>
             <w:t xml:space="preserve">  </w:t>
           </w:r>
           <w:r>
+            <w:rPr>
+              <w:lang w:val="es-ES"/>
+            </w:rPr>
             <w:t xml:space="preserve">X  </w:t>
           </w:r>
         </w:sdtContent>
       </w:sdt>
       <w:permEnd w:id="2121954181"/>
       <w:r>
+        <w:rPr>
+          <w:lang w:val="es-ES"/>
+        </w:rPr>
         <w:t xml:space="preserve">   </w:t>
       </w:r>
       <w:r>
+        <w:rPr>
+          <w:lang w:val="es-ES"/>
+        </w:rPr>
         <w:t xml:space="preserve"> </w:t>
       </w:r>
       <w:r>
+        <w:rPr>
+          <w:lang w:val="es-ES"/>
+        </w:rPr>
         <w:t>Mismos problemas indicados en el requisito grupal.</w:t>
       </w:r>
     </w:p>
     <w:p>
       <w:pPr>
-        <w:rPr>
-          <w:rFonts w:asciiTheme="majorHAnsi" w:hAnsiTheme="majorHAnsi" w:cstheme="majorHAnsi"/>
-        </w:rPr>
-      </w:pPr>
-    </w:p>
-    <w:p>
-      <w:pPr>
-        <w:rPr>
-          <w:rFonts w:asciiTheme="majorHAnsi" w:hAnsiTheme="majorHAnsi" w:cstheme="majorHAnsi"/>
-          <w:lang w:val="en-US"/>
+        <w:pStyle w:val="Comment-Grader"/>
+        <w:rPr>
+          <w:lang w:val="es-ES"/>
+        </w:rPr>
+      </w:pPr>
+      <w:r>
+        <w:rPr>
+          <w:lang w:val="es-ES"/>
+        </w:rPr>
+        <w:t>Corrección – Estudiante</w:t>
+      </w:r>
+    </w:p>
+    <w:p>
+      <w:pPr>
+        <w:pStyle w:val="Comment-Grader"/>
+        <w:rPr>
+          <w:lang w:val="es-ES"/>
+        </w:rPr>
+      </w:pPr>
+      <w:r>
+        <w:rPr>
+          <w:lang w:val="es-ES"/>
+        </w:rPr>
+        <w:t>Se crearon las tareas correspondientes faltantes de la materia para las entregas anteriores y para la tercera convocatoria. Se asignaron todas las issues a las personas correspondientes y no en el título de cada una de estas. Se adjunta un ejemplo del tablero de la tercera convocatoria:</w:t>
+      </w:r>
+    </w:p>
+    <w:p>
+      <w:pPr>
+        <w:pStyle w:val="Comment-Grader"/>
+        <w:rPr>
+          <w:lang w:val="es-ES"/>
+        </w:rPr>
+      </w:pPr>
+      <w:r>
+        <w:rPr>
+          <w:noProof/>
+          <w:lang w:val="es-ES"/>
+        </w:rPr>
+        <w:lastRenderedPageBreak/>
+        <w:drawing>
+          <wp:inline distT="0" distB="0" distL="0" distR="0" wp14:anchorId="322D6E01" wp14:editId="0A8D7651">
+            <wp:extent cx="5731510" cy="3142615"/>
+            <wp:effectExtent l="0" t="0" r="2540" b="635"/>
+            <wp:docPr id="1711881971" name="Imagen 1" descr="Captura de pantalla de computadora&#10;&#10;El contenido generado por IA puede ser incorrecto."/>
+            <wp:cNvGraphicFramePr>
+              <a:graphicFrameLocks xmlns:a="http://schemas.openxmlformats.org/drawingml/2006/main" noChangeAspect="1"/>
+            </wp:cNvGraphicFramePr>
+            <a:graphic xmlns:a="http://schemas.openxmlformats.org/drawingml/2006/main">
+              <a:graphicData uri="http://schemas.openxmlformats.org/drawingml/2006/picture">
+                <pic:pic xmlns:pic="http://schemas.openxmlformats.org/drawingml/2006/picture">
+                  <pic:nvPicPr>
+                    <pic:cNvPr id="1711881971" name="Imagen 1" descr="Captura de pantalla de computadora&#10;&#10;El contenido generado por IA puede ser incorrecto."/>
+                    <pic:cNvPicPr/>
+                  </pic:nvPicPr>
+                  <pic:blipFill>
+                    <a:blip r:embed="rId5"/>
+                    <a:stretch>
+                      <a:fillRect/>
+                    </a:stretch>
+                  </pic:blipFill>
+                  <pic:spPr>
+                    <a:xfrm>
+                      <a:off x="0" y="0"/>
+                      <a:ext cx="5731510" cy="3142615"/>
+                    </a:xfrm>
+                    <a:prstGeom prst="rect">
+                      <a:avLst/>
+                    </a:prstGeom>
+                  </pic:spPr>
+                </pic:pic>
+              </a:graphicData>
+            </a:graphic>
+          </wp:inline>
+        </w:drawing>
+      </w:r>
+    </w:p>
+    <w:p>
+      <w:pPr>
+        <w:rPr>
+          <w:rFonts w:asciiTheme="majorHAnsi" w:hAnsiTheme="majorHAnsi" w:cstheme="majorHAnsi"/>
+          <w:lang w:val="es-ES"/>
+        </w:rPr>
+      </w:pPr>
+    </w:p>
+    <w:p>
+      <w:pPr>
+        <w:rPr>
+          <w:rFonts w:asciiTheme="majorHAnsi" w:hAnsiTheme="majorHAnsi" w:cstheme="majorHAnsi"/>
+          <w:lang w:val="es-ES"/>
         </w:rPr>
       </w:pPr>
     </w:p>
@@ -1089,7 +1201,7 @@
         </w:tabs>
         <w:rPr>
           <w:rFonts w:asciiTheme="majorHAnsi" w:hAnsiTheme="majorHAnsi" w:cstheme="majorHAnsi"/>
-          <w:lang w:val="en-US"/>
+          <w:lang w:val="es-ES"/>
         </w:rPr>
       </w:pPr>
     </w:p>
@@ -1100,7 +1212,7 @@
         </w:tabs>
         <w:rPr>
           <w:rFonts w:asciiTheme="majorHAnsi" w:hAnsiTheme="majorHAnsi" w:cstheme="majorHAnsi"/>
-          <w:lang w:val="en-US"/>
+          <w:lang w:val="es-ES"/>
         </w:rPr>
       </w:pPr>
     </w:p>
@@ -1109,7 +1221,7 @@
         <w:jc w:val="left"/>
         <w:rPr>
           <w:rFonts w:asciiTheme="majorHAnsi" w:hAnsiTheme="majorHAnsi" w:cstheme="majorHAnsi"/>
-          <w:lang w:val="en-US"/>
+          <w:lang w:val="es-ES"/>
         </w:rPr>
         <w:sectPr>
           <w:pgSz w:w="11906" w:h="16838"/>
@@ -1121,7 +1233,7 @@
       <w:r>
         <w:rPr>
           <w:rFonts w:asciiTheme="majorHAnsi" w:hAnsiTheme="majorHAnsi" w:cstheme="majorHAnsi"/>
-          <w:lang w:val="en-US"/>
+          <w:lang w:val="es-ES"/>
         </w:rPr>
         <w:br w:type="page"/>
       </w:r>
@@ -1367,9 +1479,15 @@
     <w:p>
       <w:pPr>
         <w:pStyle w:val="Comment-Grader"/>
+        <w:rPr>
+          <w:lang w:val="es-ES"/>
+        </w:rPr>
       </w:pPr>
       <w:sdt>
         <w:sdtPr>
+          <w:rPr>
+            <w:lang w:val="es-ES"/>
+          </w:rPr>
           <w:tag w:val="Verdict"/>
           <w:id w:val="-411236827"/>
           <w:placeholder>
@@ -1380,21 +1498,36 @@
         </w:sdtPr>
         <w:sdtContent>
           <w:r>
+            <w:rPr>
+              <w:lang w:val="es-ES"/>
+            </w:rPr>
             <w:t xml:space="preserve">  </w:t>
           </w:r>
           <w:r>
+            <w:rPr>
+              <w:lang w:val="es-ES"/>
+            </w:rPr>
             <w:t>X</w:t>
           </w:r>
           <w:r>
+            <w:rPr>
+              <w:lang w:val="es-ES"/>
+            </w:rPr>
             <w:t xml:space="preserve">  </w:t>
           </w:r>
         </w:sdtContent>
       </w:sdt>
       <w:permEnd w:id="1717830067"/>
       <w:r>
+        <w:rPr>
+          <w:lang w:val="es-ES"/>
+        </w:rPr>
         <w:t xml:space="preserve">    </w:t>
       </w:r>
       <w:r>
+        <w:rPr>
+          <w:lang w:val="es-ES"/>
+        </w:rPr>
         <w:t>El employee code no tiene la anotación para restringir el formato del identificador.</w:t>
       </w:r>
     </w:p>
@@ -1422,7 +1555,7 @@
                     <pic:cNvPicPr/>
                   </pic:nvPicPr>
                   <pic:blipFill>
-                    <a:blip r:embed="rId5"/>
+                    <a:blip r:embed="rId6"/>
                     <a:stretch>
                       <a:fillRect/>
                     </a:stretch>
@@ -1446,16 +1579,28 @@
     <w:p>
       <w:pPr>
         <w:pStyle w:val="Comment-Grader"/>
-      </w:pPr>
-      <w:r>
+        <w:rPr>
+          <w:lang w:val="es-ES"/>
+        </w:rPr>
+      </w:pPr>
+      <w:r>
+        <w:rPr>
+          <w:lang w:val="es-ES"/>
+        </w:rPr>
         <w:t>Corrección – Estudiante</w:t>
       </w:r>
     </w:p>
     <w:p>
       <w:pPr>
         <w:pStyle w:val="Comment-Grader"/>
-      </w:pPr>
-      <w:r>
+        <w:rPr>
+          <w:lang w:val="es-ES"/>
+        </w:rPr>
+      </w:pPr>
+      <w:r>
+        <w:rPr>
+          <w:lang w:val="es-ES"/>
+        </w:rPr>
         <w:t>La validación ya se realizaba en el validador ValidManager, pero se ha añadido también la restricción con ValidString.</w:t>
       </w:r>
     </w:p>
@@ -1483,7 +1628,7 @@
                     <pic:cNvPicPr/>
                   </pic:nvPicPr>
                   <pic:blipFill>
-                    <a:blip r:embed="rId6"/>
+                    <a:blip r:embed="rId7"/>
                     <a:stretch>
                       <a:fillRect/>
                     </a:stretch>
@@ -1879,9 +2024,15 @@
     <w:p>
       <w:pPr>
         <w:pStyle w:val="Comment-Grader"/>
+        <w:rPr>
+          <w:lang w:val="es-ES"/>
+        </w:rPr>
       </w:pPr>
       <w:sdt>
         <w:sdtPr>
+          <w:rPr>
+            <w:lang w:val="es-ES"/>
+          </w:rPr>
           <w:tag w:val="Verdict"/>
           <w:id w:val="793486214"/>
           <w:placeholder>
@@ -1892,32 +2043,50 @@
         </w:sdtPr>
         <w:sdtContent>
           <w:r>
+            <w:rPr>
+              <w:lang w:val="es-ES"/>
+            </w:rPr>
             <w:t xml:space="preserve">  </w:t>
           </w:r>
           <w:r>
+            <w:rPr>
+              <w:lang w:val="es-ES"/>
+            </w:rPr>
             <w:t>X</w:t>
           </w:r>
           <w:r>
+            <w:rPr>
+              <w:lang w:val="es-ES"/>
+            </w:rPr>
             <w:t xml:space="preserve">  </w:t>
           </w:r>
         </w:sdtContent>
       </w:sdt>
       <w:permEnd w:id="2057982250"/>
       <w:r>
+        <w:rPr>
+          <w:lang w:val="es-ES"/>
+        </w:rPr>
         <w:t xml:space="preserve">    </w:t>
       </w:r>
       <w:r>
-        <w:t xml:space="preserve">No es necesario </w:t>
-      </w:r>
-      <w:r>
-        <w:t>incluir la airline en el flight, porque un flight tiene varias legs y cada leg está asociada a una aircraft, que a su vez pertenece a una aerolínea de modo que en un flight pueden intervenir varias aerolíneas, que no es lo que está modelado, porque se ha puesto que un flight solo puede tener una aerolínea.</w:t>
+        <w:rPr>
+          <w:lang w:val="es-ES"/>
+        </w:rPr>
+        <w:t>No es necesario incluir la airline en el flight, porque un flight tiene varias legs y cada leg está asociada a una aircraft, que a su vez pertenece a una aerolínea de modo que en un flight pueden intervenir varias aerolíneas, que no es lo que está modelado, porque se ha puesto que un flight solo puede tener una aerolínea.</w:t>
       </w:r>
     </w:p>
     <w:p>
       <w:pPr>
         <w:pStyle w:val="Comment-Grader"/>
-      </w:pPr>
-      <w:r>
+        <w:rPr>
+          <w:lang w:val="es-ES"/>
+        </w:rPr>
+      </w:pPr>
+      <w:r>
+        <w:rPr>
+          <w:lang w:val="es-ES"/>
+        </w:rPr>
         <w:lastRenderedPageBreak/>
         <w:t>Corrección – Estudiante</w:t>
       </w:r>
@@ -1925,17 +2094,32 @@
     <w:p>
       <w:pPr>
         <w:pStyle w:val="Comment-Grader"/>
-      </w:pPr>
-      <w:r>
+        <w:rPr>
+          <w:lang w:val="es-ES"/>
+        </w:rPr>
+      </w:pPr>
+      <w:r>
+        <w:rPr>
+          <w:lang w:val="es-ES"/>
+        </w:rPr>
         <w:t>Se ha eliminado la relación con airline en la entidad, así como un índice que referenciaba a este. Además, se han corregido todos los problemas que generaba la eliminación de esta restricción</w:t>
       </w:r>
       <w:r>
+        <w:rPr>
+          <w:lang w:val="es-ES"/>
+        </w:rPr>
         <w:t xml:space="preserve"> para garantizar el correcto funcionamiento del proyecto</w:t>
       </w:r>
       <w:r>
+        <w:rPr>
+          <w:lang w:val="es-ES"/>
+        </w:rPr>
         <w:t>. Para ello se elimina esta información en los csv de flight</w:t>
       </w:r>
       <w:r>
+        <w:rPr>
+          <w:lang w:val="es-ES"/>
+        </w:rPr>
         <w:t>, las referencias en querys a aerolinea de un vuelo se cambia por la aerolinea de un aircraft de una leg y se eliminan los desplegables de aerolineas en los formularios de flight.</w:t>
       </w:r>
     </w:p>
@@ -2326,6 +2510,9 @@
     <w:p>
       <w:pPr>
         <w:pStyle w:val="Comment-Grader"/>
+        <w:rPr>
+          <w:lang w:val="es-ES"/>
+        </w:rPr>
       </w:pPr>
       <w:bookmarkStart w:id="1" w:name="_Hlk190079859"/>
       <w:r>
@@ -2334,6 +2521,9 @@
       <w:permStart w:id="1011897587" w:edGrp="everyone"/>
       <w:sdt>
         <w:sdtPr>
+          <w:rPr>
+            <w:lang w:val="es-ES"/>
+          </w:rPr>
           <w:tag w:val="Verdict"/>
           <w:id w:val="1297960541"/>
           <w:placeholder>
@@ -2344,37 +2534,64 @@
         </w:sdtPr>
         <w:sdtContent>
           <w:r>
+            <w:rPr>
+              <w:lang w:val="es-ES"/>
+            </w:rPr>
             <w:t xml:space="preserve">  </w:t>
           </w:r>
           <w:r>
+            <w:rPr>
+              <w:lang w:val="es-ES"/>
+            </w:rPr>
             <w:t>X</w:t>
           </w:r>
           <w:r>
+            <w:rPr>
+              <w:lang w:val="es-ES"/>
+            </w:rPr>
             <w:t xml:space="preserve">  </w:t>
           </w:r>
         </w:sdtContent>
       </w:sdt>
       <w:permEnd w:id="1011897587"/>
       <w:r>
+        <w:rPr>
+          <w:lang w:val="es-ES"/>
+        </w:rPr>
         <w:t xml:space="preserve">    </w:t>
       </w:r>
       <w:r>
+        <w:rPr>
+          <w:lang w:val="es-ES"/>
+        </w:rPr>
         <w:t>No es necesario incluir el manager en las legs.</w:t>
       </w:r>
     </w:p>
     <w:p>
       <w:pPr>
         <w:pStyle w:val="Comment-Grader"/>
-      </w:pPr>
-      <w:r>
+        <w:rPr>
+          <w:lang w:val="es-ES"/>
+        </w:rPr>
+      </w:pPr>
+      <w:r>
+        <w:rPr>
+          <w:lang w:val="es-ES"/>
+        </w:rPr>
         <w:t>Corrección – Estudiante</w:t>
       </w:r>
     </w:p>
     <w:p>
       <w:pPr>
         <w:pStyle w:val="Comment-Grader"/>
-      </w:pPr>
-      <w:r>
+        <w:rPr>
+          <w:lang w:val="es-ES"/>
+        </w:rPr>
+      </w:pPr>
+      <w:r>
+        <w:rPr>
+          <w:lang w:val="es-ES"/>
+        </w:rPr>
         <w:t>Al igual que flight se eliminó la relación de manager en la entidad y sus correspondientes índices. Se cambiaron las referencias al atributo manager de las legs por el atributo de manager del flight correspondiente, se eliminó la información de los manager en el csv de leg, así como otras correcciones para el correcto funcionamiento del proyecto.</w:t>
       </w:r>
     </w:p>
@@ -3018,9 +3235,15 @@
     <w:p>
       <w:pPr>
         <w:pStyle w:val="Comment-Grader"/>
+        <w:rPr>
+          <w:lang w:val="es-ES"/>
+        </w:rPr>
       </w:pPr>
       <w:sdt>
         <w:sdtPr>
+          <w:rPr>
+            <w:lang w:val="es-ES"/>
+          </w:rPr>
           <w:tag w:val="Verdict"/>
           <w:id w:val="1406877097"/>
           <w:placeholder>
@@ -3031,21 +3254,36 @@
         </w:sdtPr>
         <w:sdtContent>
           <w:r>
+            <w:rPr>
+              <w:lang w:val="es-ES"/>
+            </w:rPr>
             <w:t xml:space="preserve">  </w:t>
           </w:r>
           <w:r>
+            <w:rPr>
+              <w:lang w:val="es-ES"/>
+            </w:rPr>
             <w:t>X</w:t>
           </w:r>
           <w:r>
+            <w:rPr>
+              <w:lang w:val="es-ES"/>
+            </w:rPr>
             <w:t xml:space="preserve">  </w:t>
           </w:r>
         </w:sdtContent>
       </w:sdt>
       <w:permEnd w:id="530739324"/>
       <w:r>
+        <w:rPr>
+          <w:lang w:val="es-ES"/>
+        </w:rPr>
         <w:t xml:space="preserve">    </w:t>
       </w:r>
       <w:r>
+        <w:rPr>
+          <w:lang w:val="es-ES"/>
+        </w:rPr>
         <w:t>Si cuando se crea un flight, solo se puede indicar para ese flight la aerolínea del manager logueado y éste sólo tiene una aerolínea, ¿para qué se pone en el formulario la lista desplegable con un solo elmento?</w:t>
       </w:r>
     </w:p>
@@ -3147,7 +3385,7 @@
                     <pic:cNvPicPr/>
                   </pic:nvPicPr>
                   <pic:blipFill>
-                    <a:blip r:embed="rId7"/>
+                    <a:blip r:embed="rId8"/>
                     <a:stretch>
                       <a:fillRect/>
                     </a:stretch>
@@ -3171,8 +3409,14 @@
     <w:p>
       <w:pPr>
         <w:pStyle w:val="Comment-Grader"/>
-      </w:pPr>
-      <w:r>
+        <w:rPr>
+          <w:lang w:val="es-ES"/>
+        </w:rPr>
+      </w:pPr>
+      <w:r>
+        <w:rPr>
+          <w:lang w:val="es-ES"/>
+        </w:rPr>
         <w:t>Si hago clic en publicar, se indica que no se puede publicar pero el formulario cambia a formato readonly:</w:t>
       </w:r>
     </w:p>
@@ -3201,7 +3445,7 @@
                     <pic:cNvPicPr/>
                   </pic:nvPicPr>
                   <pic:blipFill>
-                    <a:blip r:embed="rId8"/>
+                    <a:blip r:embed="rId9"/>
                     <a:stretch>
                       <a:fillRect/>
                     </a:stretch>
@@ -3231,8 +3475,14 @@
       <w:pPr>
         <w:pStyle w:val="Comment-Grader"/>
         <w:jc w:val="left"/>
-      </w:pPr>
-      <w:r>
+        <w:rPr>
+          <w:lang w:val="es-ES"/>
+        </w:rPr>
+      </w:pPr>
+      <w:r>
+        <w:rPr>
+          <w:lang w:val="es-ES"/>
+        </w:rPr>
         <w:t>Si se renderiza la interfaz en español, no acepta “EUR” como divisa, pero en inglés sí:</w:t>
       </w:r>
     </w:p>
@@ -3261,7 +3511,7 @@
                     <pic:cNvPicPr/>
                   </pic:nvPicPr>
                   <pic:blipFill>
-                    <a:blip r:embed="rId9"/>
+                    <a:blip r:embed="rId10"/>
                     <a:stretch>
                       <a:fillRect/>
                     </a:stretch>
@@ -3286,8 +3536,14 @@
       <w:pPr>
         <w:pStyle w:val="Comment-Grader"/>
         <w:jc w:val="left"/>
-      </w:pPr>
-      <w:r>
+        <w:rPr>
+          <w:lang w:val="es-ES"/>
+        </w:rPr>
+      </w:pPr>
+      <w:r>
+        <w:rPr>
+          <w:lang w:val="es-ES"/>
+        </w:rPr>
         <w:t>Si se publican las legs de un flight y luego el flight se elimina, las legs también son eliminadas. Las legs ya no pueden ser eliminadas porque están publicadas, tal y como se indica en el siguiente requisito. Por tanto, si un vuelo tiene ya legs asignadas y publicadas, el vuelo no puede ser eliminado.</w:t>
       </w:r>
     </w:p>
@@ -3295,8 +3551,14 @@
       <w:pPr>
         <w:pStyle w:val="Comment-Grader"/>
         <w:jc w:val="left"/>
-      </w:pPr>
-      <w:r>
+        <w:rPr>
+          <w:lang w:val="es-ES"/>
+        </w:rPr>
+      </w:pPr>
+      <w:r>
+        <w:rPr>
+          <w:lang w:val="es-ES"/>
+        </w:rPr>
         <w:t>Corrección – Estudiante</w:t>
       </w:r>
     </w:p>
@@ -3304,8 +3566,14 @@
       <w:pPr>
         <w:pStyle w:val="Comment-Grader"/>
         <w:jc w:val="left"/>
-      </w:pPr>
-      <w:r>
+        <w:rPr>
+          <w:lang w:val="es-ES"/>
+        </w:rPr>
+      </w:pPr>
+      <w:r>
+        <w:rPr>
+          <w:lang w:val="es-ES"/>
+        </w:rPr>
         <w:t>Como se comentó anteriormente se ha eliminado el desplegable de las aerolíneas en los formularios de flight.</w:t>
       </w:r>
     </w:p>
@@ -3315,14 +3583,19 @@
         <w:jc w:val="left"/>
         <w:rPr>
           <w:noProof/>
-        </w:rPr>
-      </w:pPr>
-      <w:r>
+          <w:lang w:val="es-ES"/>
+        </w:rPr>
+      </w:pPr>
+      <w:r>
+        <w:rPr>
+          <w:lang w:val="es-ES"/>
+        </w:rPr>
         <w:t>Se corrigió el error en el archivo jsp que dejaba el formulario en readonly tras el fallo en la publicación.</w:t>
       </w:r>
       <w:r>
         <w:rPr>
           <w:noProof/>
+          <w:lang w:val="es-ES"/>
         </w:rPr>
         <w:t xml:space="preserve"> </w:t>
       </w:r>
@@ -3346,7 +3619,7 @@
                     <pic:cNvPicPr/>
                   </pic:nvPicPr>
                   <pic:blipFill>
-                    <a:blip r:embed="rId10"/>
+                    <a:blip r:embed="rId11"/>
                     <a:stretch>
                       <a:fillRect/>
                     </a:stretch>
@@ -3371,13 +3644,20 @@
       <w:pPr>
         <w:pStyle w:val="Comment-Grader"/>
         <w:jc w:val="left"/>
-      </w:pPr>
-      <w:r>
+        <w:rPr>
+          <w:lang w:val="es-ES"/>
+        </w:rPr>
+      </w:pPr>
+      <w:r>
+        <w:rPr>
+          <w:lang w:val="es-ES"/>
+        </w:rPr>
         <w:t>Se corrigió la detección del currency en la función validate de los servicios pertinentes.</w:t>
       </w:r>
       <w:r>
         <w:rPr>
           <w:noProof/>
+          <w:lang w:val="es-ES"/>
         </w:rPr>
         <w:t xml:space="preserve"> </w:t>
       </w:r>
@@ -3401,7 +3681,7 @@
                     <pic:cNvPicPr/>
                   </pic:nvPicPr>
                   <pic:blipFill>
-                    <a:blip r:embed="rId11"/>
+                    <a:blip r:embed="rId12"/>
                     <a:stretch>
                       <a:fillRect/>
                     </a:stretch>
@@ -3546,9 +3826,15 @@
     <w:p>
       <w:pPr>
         <w:pStyle w:val="Comment-Grader"/>
+        <w:rPr>
+          <w:lang w:val="es-ES"/>
+        </w:rPr>
       </w:pPr>
       <w:sdt>
         <w:sdtPr>
+          <w:rPr>
+            <w:lang w:val="es-ES"/>
+          </w:rPr>
           <w:tag w:val="Verdict"/>
           <w:id w:val="1587034595"/>
           <w:placeholder>
@@ -3559,25 +3845,37 @@
         </w:sdtPr>
         <w:sdtContent>
           <w:r>
+            <w:rPr>
+              <w:lang w:val="es-ES"/>
+            </w:rPr>
             <w:t xml:space="preserve">  </w:t>
           </w:r>
           <w:r>
+            <w:rPr>
+              <w:lang w:val="es-ES"/>
+            </w:rPr>
             <w:t>X</w:t>
           </w:r>
           <w:r>
+            <w:rPr>
+              <w:lang w:val="es-ES"/>
+            </w:rPr>
             <w:t xml:space="preserve">  </w:t>
           </w:r>
         </w:sdtContent>
       </w:sdt>
       <w:permEnd w:id="1714948438"/>
       <w:r>
+        <w:rPr>
+          <w:lang w:val="es-ES"/>
+        </w:rPr>
         <w:t xml:space="preserve">    </w:t>
       </w:r>
       <w:r>
-        <w:t>Se permite publicar dos legs usando la misma aircraft, saliendo del mismo y llegando al mismo aeropuerto y solapándose las legs en el tiempo dentro de un mismo vuelo. No se ha comprobado prácticamente ninguna regla de negocio</w:t>
-      </w:r>
-      <w:r>
-        <w:t>. A continuación muestro dos legs publicadas que se solapan en el tiempo, que usan la misma aircraft y cuyo aeropuerto de salida y llegada dentro de una misma leg son los mismos:</w:t>
+        <w:rPr>
+          <w:lang w:val="es-ES"/>
+        </w:rPr>
+        <w:t>Se permite publicar dos legs usando la misma aircraft, saliendo del mismo y llegando al mismo aeropuerto y solapándose las legs en el tiempo dentro de un mismo vuelo. No se ha comprobado prácticamente ninguna regla de negocio. A continuación muestro dos legs publicadas que se solapan en el tiempo, que usan la misma aircraft y cuyo aeropuerto de salida y llegada dentro de una misma leg son los mismos:</w:t>
       </w:r>
     </w:p>
     <w:p>
@@ -3604,7 +3902,7 @@
                     <pic:cNvPicPr/>
                   </pic:nvPicPr>
                   <pic:blipFill>
-                    <a:blip r:embed="rId12"/>
+                    <a:blip r:embed="rId13"/>
                     <a:stretch>
                       <a:fillRect/>
                     </a:stretch>
@@ -3650,7 +3948,7 @@
                     <pic:cNvPicPr/>
                   </pic:nvPicPr>
                   <pic:blipFill>
-                    <a:blip r:embed="rId13"/>
+                    <a:blip r:embed="rId14"/>
                     <a:stretch>
                       <a:fillRect/>
                     </a:stretch>
@@ -3674,32 +3972,56 @@
     <w:p>
       <w:pPr>
         <w:pStyle w:val="Comment-Grader"/>
-      </w:pPr>
-      <w:r>
+        <w:rPr>
+          <w:lang w:val="es-ES"/>
+        </w:rPr>
+      </w:pPr>
+      <w:r>
+        <w:rPr>
+          <w:lang w:val="es-ES"/>
+        </w:rPr>
         <w:t>Además, la duración debería de ser un campo que se calcula restando la fecha de llegada y la fecha de salida, no es un campo que introduzca el usuario.</w:t>
       </w:r>
     </w:p>
     <w:p>
       <w:pPr>
         <w:pStyle w:val="Comment-Grader"/>
-      </w:pPr>
-      <w:r>
+        <w:rPr>
+          <w:lang w:val="es-ES"/>
+        </w:rPr>
+      </w:pPr>
+      <w:r>
+        <w:rPr>
+          <w:lang w:val="es-ES"/>
+        </w:rPr>
         <w:t>Corrección – Estudiante</w:t>
       </w:r>
     </w:p>
     <w:p>
       <w:pPr>
         <w:pStyle w:val="Comment-Grader"/>
-      </w:pPr>
-      <w:r>
+        <w:rPr>
+          <w:lang w:val="es-ES"/>
+        </w:rPr>
+      </w:pPr>
+      <w:r>
+        <w:rPr>
+          <w:lang w:val="es-ES"/>
+        </w:rPr>
         <w:t>Se agregaron las restricciones correspondientes en la función validate de los servicios pertinentes.</w:t>
       </w:r>
     </w:p>
     <w:p>
       <w:pPr>
         <w:pStyle w:val="Comment-Grader"/>
-      </w:pPr>
-      <w:r>
+        <w:rPr>
+          <w:lang w:val="es-ES"/>
+        </w:rPr>
+      </w:pPr>
+      <w:r>
+        <w:rPr>
+          <w:lang w:val="es-ES"/>
+        </w:rPr>
         <w:t>Para el cálculo de la duración se cambio el atributo duration de la entidad leg a un atributo derivado que calcula la duración en función de las horas de salida y llegada. Se cambiaron las referencias al antiguo atributo por este nuevo atributo derivado.</w:t>
       </w:r>
     </w:p>
@@ -3727,7 +4049,7 @@
                     <pic:cNvPicPr/>
                   </pic:nvPicPr>
                   <pic:blipFill>
-                    <a:blip r:embed="rId14"/>
+                    <a:blip r:embed="rId15"/>
                     <a:stretch>
                       <a:fillRect/>
                     </a:stretch>
@@ -3750,14 +4072,269 @@
     </w:p>
     <w:p>
       <w:pPr>
+        <w:pStyle w:val="Comment-Grader"/>
+        <w:rPr>
+          <w:highlight w:val="yellow"/>
+        </w:rPr>
+      </w:pPr>
+      <w:r>
+        <w:rPr>
+          <w:highlight w:val="yellow"/>
+        </w:rPr>
+        <w:t>Segunda convocatoria:</w:t>
+      </w:r>
+    </w:p>
+    <w:p>
+      <w:pPr>
+        <w:pStyle w:val="Comment-Grader"/>
+        <w:rPr>
+          <w:highlight w:val="yellow"/>
+          <w:lang w:val="es-ES"/>
+        </w:rPr>
+      </w:pPr>
+      <w:r>
+        <w:rPr>
+          <w:highlight w:val="yellow"/>
+          <w:lang w:val="es-ES"/>
+        </w:rPr>
+        <w:t xml:space="preserve">Cuando intento crear como manager3/manager3 una leg con los datos que aparecen a continuación (teniendo en cuenta que no hay aircrafts para seleccionar), el sistema lanza una excepción, en vez de </w:t>
+      </w:r>
+      <w:r>
+        <w:rPr>
+          <w:highlight w:val="yellow"/>
+          <w:lang w:val="es-ES"/>
+        </w:rPr>
+        <w:lastRenderedPageBreak/>
+        <w:t>devolver los errores de validación pertinentes</w:t>
+      </w:r>
+      <w:r>
+        <w:rPr>
+          <w:highlight w:val="yellow"/>
+          <w:lang w:val="es-ES"/>
+        </w:rPr>
+        <w:t>. En definitiva, si el campo "aircraft" se deja vacío ("---"), salta una excepción:</w:t>
+      </w:r>
+    </w:p>
+    <w:p>
+      <w:pPr>
+        <w:pStyle w:val="Comment-Grader"/>
+        <w:rPr>
+          <w:highlight w:val="yellow"/>
+          <w:lang w:val="es-ES"/>
+        </w:rPr>
+      </w:pPr>
+      <w:r>
+        <w:rPr>
+          <w:noProof/>
+          <w:highlight w:val="yellow"/>
+          <w:lang w:val="es-ES"/>
+        </w:rPr>
+        <w:drawing>
+          <wp:inline distT="0" distB="0" distL="0" distR="0" wp14:anchorId="70C8E110" wp14:editId="31C26A46">
+            <wp:extent cx="5731510" cy="4454525"/>
+            <wp:effectExtent l="0" t="0" r="0" b="3175"/>
+            <wp:docPr id="153478961" name="Picture 1" descr="A screenshot of a computer&#10;&#10;AI-generated content may be incorrect."/>
+            <wp:cNvGraphicFramePr>
+              <a:graphicFrameLocks xmlns:a="http://schemas.openxmlformats.org/drawingml/2006/main" noChangeAspect="1"/>
+            </wp:cNvGraphicFramePr>
+            <a:graphic xmlns:a="http://schemas.openxmlformats.org/drawingml/2006/main">
+              <a:graphicData uri="http://schemas.openxmlformats.org/drawingml/2006/picture">
+                <pic:pic xmlns:pic="http://schemas.openxmlformats.org/drawingml/2006/picture">
+                  <pic:nvPicPr>
+                    <pic:cNvPr id="153478961" name="Picture 1" descr="A screenshot of a computer&#10;&#10;AI-generated content may be incorrect."/>
+                    <pic:cNvPicPr/>
+                  </pic:nvPicPr>
+                  <pic:blipFill>
+                    <a:blip r:embed="rId16"/>
+                    <a:stretch>
+                      <a:fillRect/>
+                    </a:stretch>
+                  </pic:blipFill>
+                  <pic:spPr>
+                    <a:xfrm>
+                      <a:off x="0" y="0"/>
+                      <a:ext cx="5731510" cy="4454525"/>
+                    </a:xfrm>
+                    <a:prstGeom prst="rect">
+                      <a:avLst/>
+                    </a:prstGeom>
+                  </pic:spPr>
+                </pic:pic>
+              </a:graphicData>
+            </a:graphic>
+          </wp:inline>
+        </w:drawing>
+      </w:r>
+    </w:p>
+    <w:p>
+      <w:pPr>
+        <w:pStyle w:val="Comment-Grader"/>
+        <w:rPr>
+          <w:highlight w:val="yellow"/>
+          <w:lang w:val="es-ES"/>
+        </w:rPr>
+      </w:pPr>
+      <w:r>
+        <w:rPr>
+          <w:noProof/>
+          <w:highlight w:val="yellow"/>
+          <w:lang w:val="es-ES"/>
+        </w:rPr>
+        <w:drawing>
+          <wp:inline distT="0" distB="0" distL="0" distR="0" wp14:anchorId="4D9E638A" wp14:editId="5C36A935">
+            <wp:extent cx="5731510" cy="2868295"/>
+            <wp:effectExtent l="0" t="0" r="0" b="1905"/>
+            <wp:docPr id="184848964" name="Picture 1" descr="A screenshot of a computer error message&#10;&#10;AI-generated content may be incorrect."/>
+            <wp:cNvGraphicFramePr>
+              <a:graphicFrameLocks xmlns:a="http://schemas.openxmlformats.org/drawingml/2006/main" noChangeAspect="1"/>
+            </wp:cNvGraphicFramePr>
+            <a:graphic xmlns:a="http://schemas.openxmlformats.org/drawingml/2006/main">
+              <a:graphicData uri="http://schemas.openxmlformats.org/drawingml/2006/picture">
+                <pic:pic xmlns:pic="http://schemas.openxmlformats.org/drawingml/2006/picture">
+                  <pic:nvPicPr>
+                    <pic:cNvPr id="184848964" name="Picture 1" descr="A screenshot of a computer error message&#10;&#10;AI-generated content may be incorrect."/>
+                    <pic:cNvPicPr/>
+                  </pic:nvPicPr>
+                  <pic:blipFill>
+                    <a:blip r:embed="rId17"/>
+                    <a:stretch>
+                      <a:fillRect/>
+                    </a:stretch>
+                  </pic:blipFill>
+                  <pic:spPr>
+                    <a:xfrm>
+                      <a:off x="0" y="0"/>
+                      <a:ext cx="5731510" cy="2868295"/>
+                    </a:xfrm>
+                    <a:prstGeom prst="rect">
+                      <a:avLst/>
+                    </a:prstGeom>
+                  </pic:spPr>
+                </pic:pic>
+              </a:graphicData>
+            </a:graphic>
+          </wp:inline>
+        </w:drawing>
+      </w:r>
+    </w:p>
+    <w:p>
+      <w:pPr>
+        <w:pStyle w:val="Comment-Grader"/>
+        <w:rPr>
+          <w:lang w:val="es-ES"/>
+        </w:rPr>
+      </w:pPr>
+      <w:r>
+        <w:rPr>
+          <w:highlight w:val="yellow"/>
+          <w:lang w:val="es-ES"/>
+        </w:rPr>
+        <w:t>Por lo que se para aquí la evaluación del proyecto en esta segunda convocatoria.</w:t>
+      </w:r>
+    </w:p>
+    <w:p>
+      <w:pPr>
+        <w:pStyle w:val="Comment-Grader"/>
+        <w:rPr>
+          <w:lang w:val="es-ES"/>
+        </w:rPr>
+      </w:pPr>
+      <w:r>
+        <w:rPr>
+          <w:lang w:val="es-ES"/>
+        </w:rPr>
+        <w:t>Si creo una aircraft para la aerolínea del manager3</w:t>
+      </w:r>
+    </w:p>
+    <w:p>
+      <w:pPr>
+        <w:pStyle w:val="Comment-Grader"/>
+        <w:rPr>
+          <w:lang w:val="es-ES"/>
+        </w:rPr>
+      </w:pPr>
+      <w:r>
+        <w:rPr>
+          <w:lang w:val="es-ES"/>
+        </w:rPr>
+        <w:lastRenderedPageBreak/>
+        <w:t>Corrección – Estudiante</w:t>
+      </w:r>
+    </w:p>
+    <w:p>
+      <w:pPr>
+        <w:pStyle w:val="Comment-Grader"/>
+        <w:rPr>
+          <w:lang w:val="es-ES"/>
+        </w:rPr>
+      </w:pPr>
+      <w:r>
+        <w:rPr>
+          <w:lang w:val="es-ES"/>
+        </w:rPr>
+        <w:t>Se corrigió el error de validación de tal forma que ya no saltan errores por valores nulos. A continuación, se muestra la corrección:</w:t>
+      </w:r>
+    </w:p>
+    <w:p>
+      <w:pPr>
+        <w:pStyle w:val="Comment-Grader"/>
+        <w:rPr>
+          <w:lang w:val="es-ES"/>
+        </w:rPr>
+      </w:pPr>
+      <w:r>
+        <w:rPr>
+          <w:lang w:val="es-ES"/>
+        </w:rPr>
+        <w:drawing>
+          <wp:inline distT="0" distB="0" distL="0" distR="0" wp14:anchorId="4419DD8F" wp14:editId="7315E104">
+            <wp:extent cx="5731510" cy="2995295"/>
+            <wp:effectExtent l="0" t="0" r="2540" b="0"/>
+            <wp:docPr id="1115734634" name="Imagen 1" descr="Interfaz de usuario gráfica, Texto, Aplicación, Correo electrónico&#10;&#10;El contenido generado por IA puede ser incorrecto."/>
+            <wp:cNvGraphicFramePr>
+              <a:graphicFrameLocks xmlns:a="http://schemas.openxmlformats.org/drawingml/2006/main" noChangeAspect="1"/>
+            </wp:cNvGraphicFramePr>
+            <a:graphic xmlns:a="http://schemas.openxmlformats.org/drawingml/2006/main">
+              <a:graphicData uri="http://schemas.openxmlformats.org/drawingml/2006/picture">
+                <pic:pic xmlns:pic="http://schemas.openxmlformats.org/drawingml/2006/picture">
+                  <pic:nvPicPr>
+                    <pic:cNvPr id="1115734634" name="Imagen 1" descr="Interfaz de usuario gráfica, Texto, Aplicación, Correo electrónico&#10;&#10;El contenido generado por IA puede ser incorrecto."/>
+                    <pic:cNvPicPr/>
+                  </pic:nvPicPr>
+                  <pic:blipFill>
+                    <a:blip r:embed="rId18"/>
+                    <a:stretch>
+                      <a:fillRect/>
+                    </a:stretch>
+                  </pic:blipFill>
+                  <pic:spPr>
+                    <a:xfrm>
+                      <a:off x="0" y="0"/>
+                      <a:ext cx="5731510" cy="2995295"/>
+                    </a:xfrm>
+                    <a:prstGeom prst="rect">
+                      <a:avLst/>
+                    </a:prstGeom>
+                  </pic:spPr>
+                </pic:pic>
+              </a:graphicData>
+            </a:graphic>
+          </wp:inline>
+        </w:drawing>
+      </w:r>
+    </w:p>
+    <w:p>
+      <w:pPr>
         <w:pStyle w:val="Ttulo2"/>
         <w:rPr>
           <w:rFonts w:cstheme="majorHAnsi"/>
-        </w:rPr>
-      </w:pPr>
-      <w:r>
-        <w:rPr>
-          <w:rFonts w:cstheme="majorHAnsi"/>
+          <w:lang w:val="es-ES"/>
+        </w:rPr>
+      </w:pPr>
+      <w:r>
+        <w:rPr>
+          <w:rFonts w:cstheme="majorHAnsi"/>
+          <w:lang w:val="es-ES"/>
         </w:rPr>
         <w:t>Non-functional requirements</w:t>
       </w:r>
@@ -3795,7 +4372,6 @@
         <w:rPr>
           <w:rFonts w:cstheme="majorHAnsi"/>
         </w:rPr>
-        <w:lastRenderedPageBreak/>
         <w:t>Testing requirements</w:t>
       </w:r>
     </w:p>
@@ -11064,6 +11640,7 @@
     <w:rsid w:val="00191B4E"/>
     <w:rsid w:val="001942D6"/>
     <w:rsid w:val="001A10F0"/>
+    <w:rsid w:val="001C7221"/>
     <w:rsid w:val="0021165B"/>
     <w:rsid w:val="002707DD"/>
     <w:rsid w:val="002736DA"/>
@@ -11073,6 +11650,7 @@
     <w:rsid w:val="003D684A"/>
     <w:rsid w:val="003E03A9"/>
     <w:rsid w:val="003E4CEE"/>
+    <w:rsid w:val="004243A3"/>
     <w:rsid w:val="004250DD"/>
     <w:rsid w:val="00441F6A"/>
     <w:rsid w:val="004B3499"/>
@@ -11085,6 +11663,7 @@
     <w:rsid w:val="006705EB"/>
     <w:rsid w:val="00674795"/>
     <w:rsid w:val="00676B38"/>
+    <w:rsid w:val="006D4478"/>
     <w:rsid w:val="007056D5"/>
     <w:rsid w:val="007079BA"/>
     <w:rsid w:val="007465A2"/>
@@ -11113,9 +11692,11 @@
     <w:rsid w:val="00BC2A00"/>
     <w:rsid w:val="00BE3A2B"/>
     <w:rsid w:val="00BF78D7"/>
+    <w:rsid w:val="00C16A6A"/>
     <w:rsid w:val="00C41BFE"/>
     <w:rsid w:val="00C63AB0"/>
     <w:rsid w:val="00C93AF8"/>
+    <w:rsid w:val="00CB44CB"/>
     <w:rsid w:val="00CC1234"/>
     <w:rsid w:val="00CC2992"/>
     <w:rsid w:val="00CD690C"/>

</xml_diff>